<commit_message>
New release updated with new stories
</commit_message>
<xml_diff>
--- a/docs/Release_Final.docx
+++ b/docs/Release_Final.docx
@@ -85,7 +85,7 @@
           <w:sz w:val="24"/>
           <w:szCs w:val="24"/>
         </w:rPr>
-        <w:t>. Revision Number O</w:t>
+        <w:t>. Revision Number Three</w:t>
       </w:r>
       <w:r>
         <w:rPr>
@@ -93,7 +93,7 @@
           <w:sz w:val="24"/>
           <w:szCs w:val="24"/>
         </w:rPr>
-        <w:t xml:space="preserve">ne. </w:t>
+        <w:t xml:space="preserve">. </w:t>
       </w:r>
     </w:p>
     <w:p>
@@ -225,7 +225,21 @@
           <w:sz w:val="24"/>
           <w:szCs w:val="24"/>
         </w:rPr>
-        <w:t>() As a user, I’d like an easy to use website</w:t>
+        <w:t>(</w:t>
+      </w:r>
+      <w:r>
+        <w:rPr>
+          <w:sz w:val="24"/>
+          <w:szCs w:val="24"/>
+        </w:rPr>
+        <w:t>3</w:t>
+      </w:r>
+      <w:r>
+        <w:rPr>
+          <w:sz w:val="24"/>
+          <w:szCs w:val="24"/>
+        </w:rPr>
+        <w:t>) As a user, I’d like an easy to use website</w:t>
       </w:r>
     </w:p>
     <w:p>
@@ -245,7 +259,21 @@
           <w:sz w:val="24"/>
           <w:szCs w:val="24"/>
         </w:rPr>
-        <w:t>() As a website developer, I’d like a well-designed website.</w:t>
+        <w:t>(</w:t>
+      </w:r>
+      <w:r>
+        <w:rPr>
+          <w:sz w:val="24"/>
+          <w:szCs w:val="24"/>
+        </w:rPr>
+        <w:t>13</w:t>
+      </w:r>
+      <w:r>
+        <w:rPr>
+          <w:sz w:val="24"/>
+          <w:szCs w:val="24"/>
+        </w:rPr>
+        <w:t>) As a student on this project, I want to learn more about machine learning and build my own neural net</w:t>
       </w:r>
     </w:p>
     <w:p>
@@ -265,233 +293,31 @@
           <w:sz w:val="24"/>
           <w:szCs w:val="24"/>
         </w:rPr>
-        <w:t>() As a student on this project, I want to learn more about machine learning and build my own neural net</w:t>
-      </w:r>
-    </w:p>
-    <w:p>
-      <w:pPr>
-        <w:pStyle w:val="ListParagraph"/>
-        <w:numPr>
-          <w:ilvl w:val="1"/>
-          <w:numId w:val="1"/>
-        </w:numPr>
-        <w:rPr>
-          <w:sz w:val="24"/>
-          <w:szCs w:val="24"/>
-        </w:rPr>
-      </w:pPr>
-      <w:r>
-        <w:rPr>
-          <w:sz w:val="24"/>
-          <w:szCs w:val="24"/>
-        </w:rPr>
-        <w:t xml:space="preserve">() As someone who visits the website, I want to be able to draw a number and have the website </w:t>
-      </w:r>
-      <w:r>
-        <w:rPr>
-          <w:sz w:val="24"/>
-          <w:szCs w:val="24"/>
-        </w:rPr>
-        <w:t xml:space="preserve">accurately guess the number. </w:t>
-      </w:r>
-    </w:p>
-    <w:p>
-      <w:pPr>
-        <w:pStyle w:val="ListParagraph"/>
-        <w:numPr>
-          <w:ilvl w:val="0"/>
-          <w:numId w:val="1"/>
-        </w:numPr>
-        <w:rPr>
-          <w:sz w:val="24"/>
-          <w:szCs w:val="24"/>
-        </w:rPr>
-      </w:pPr>
-      <w:r>
-        <w:rPr>
-          <w:sz w:val="24"/>
-          <w:szCs w:val="24"/>
-        </w:rPr>
-        <w:t>Sprint 2</w:t>
-      </w:r>
-    </w:p>
-    <w:p>
-      <w:pPr>
-        <w:pStyle w:val="ListParagraph"/>
-        <w:numPr>
-          <w:ilvl w:val="1"/>
-          <w:numId w:val="1"/>
-        </w:numPr>
-        <w:rPr>
-          <w:sz w:val="24"/>
-          <w:szCs w:val="24"/>
-        </w:rPr>
-      </w:pPr>
-      <w:r>
-        <w:rPr>
-          <w:sz w:val="24"/>
-          <w:szCs w:val="24"/>
-        </w:rPr>
-        <w:t xml:space="preserve">() </w:t>
-      </w:r>
-      <w:r>
-        <w:rPr>
-          <w:sz w:val="24"/>
-          <w:szCs w:val="24"/>
-        </w:rPr>
-        <w:t xml:space="preserve">As a mobile user, I’d like a UI that’s simple and responsive so it’s comfortable to use on mobile. </w:t>
-      </w:r>
-    </w:p>
-    <w:p>
-      <w:pPr>
-        <w:pStyle w:val="ListParagraph"/>
-        <w:numPr>
-          <w:ilvl w:val="1"/>
-          <w:numId w:val="1"/>
-        </w:numPr>
-        <w:rPr>
-          <w:sz w:val="24"/>
-          <w:szCs w:val="24"/>
-        </w:rPr>
-      </w:pPr>
-      <w:r>
-        <w:rPr>
-          <w:sz w:val="24"/>
-          <w:szCs w:val="24"/>
-        </w:rPr>
-        <w:t>() As someone who visits the website, I would want a page that explains</w:t>
-      </w:r>
-      <w:r>
-        <w:rPr>
-          <w:sz w:val="24"/>
-          <w:szCs w:val="24"/>
-        </w:rPr>
-        <w:t>,</w:t>
-      </w:r>
-      <w:r>
-        <w:rPr>
-          <w:sz w:val="24"/>
-          <w:szCs w:val="24"/>
-        </w:rPr>
-        <w:t xml:space="preserve"> in terms that I would understand</w:t>
-      </w:r>
-      <w:r>
-        <w:rPr>
-          <w:sz w:val="24"/>
-          <w:szCs w:val="24"/>
-        </w:rPr>
-        <w:t>,</w:t>
-      </w:r>
-      <w:r>
-        <w:rPr>
-          <w:sz w:val="24"/>
-          <w:szCs w:val="24"/>
-        </w:rPr>
-        <w:t xml:space="preserve"> how the website was able to guess the number. </w:t>
-      </w:r>
-    </w:p>
-    <w:p>
-      <w:pPr>
-        <w:pStyle w:val="ListParagraph"/>
-        <w:numPr>
-          <w:ilvl w:val="1"/>
-          <w:numId w:val="1"/>
-        </w:numPr>
-        <w:rPr>
-          <w:sz w:val="24"/>
-          <w:szCs w:val="24"/>
-        </w:rPr>
-      </w:pPr>
-      <w:r>
-        <w:rPr>
-          <w:sz w:val="24"/>
-          <w:szCs w:val="24"/>
-        </w:rPr>
-        <w:t xml:space="preserve">() As a data scientist, I want to implement the neural net and bring it into the website. </w:t>
-      </w:r>
-    </w:p>
-    <w:p>
-      <w:pPr>
-        <w:pStyle w:val="ListParagraph"/>
-        <w:numPr>
-          <w:ilvl w:val="0"/>
-          <w:numId w:val="1"/>
-        </w:numPr>
-        <w:rPr>
-          <w:sz w:val="24"/>
-          <w:szCs w:val="24"/>
-        </w:rPr>
-      </w:pPr>
-      <w:r>
-        <w:rPr>
-          <w:sz w:val="24"/>
-          <w:szCs w:val="24"/>
-        </w:rPr>
-        <w:t>Sprint 3</w:t>
-      </w:r>
-    </w:p>
-    <w:p>
-      <w:pPr>
-        <w:pStyle w:val="ListParagraph"/>
-        <w:numPr>
-          <w:ilvl w:val="1"/>
-          <w:numId w:val="1"/>
-        </w:numPr>
-        <w:rPr>
-          <w:sz w:val="24"/>
-          <w:szCs w:val="24"/>
-        </w:rPr>
-      </w:pPr>
-      <w:r>
-        <w:rPr>
-          <w:sz w:val="24"/>
-          <w:szCs w:val="24"/>
-        </w:rPr>
-        <w:t xml:space="preserve">() As someone who visits the website, I want to be able to look at a visualization of how the digit recognition works. </w:t>
-      </w:r>
-    </w:p>
-    <w:p>
-      <w:pPr>
-        <w:pStyle w:val="ListParagraph"/>
-        <w:numPr>
-          <w:ilvl w:val="1"/>
-          <w:numId w:val="1"/>
-        </w:numPr>
-        <w:rPr>
-          <w:sz w:val="24"/>
-          <w:szCs w:val="24"/>
-        </w:rPr>
-      </w:pPr>
-      <w:r>
-        <w:rPr>
-          <w:sz w:val="24"/>
-          <w:szCs w:val="24"/>
-        </w:rPr>
-        <w:t xml:space="preserve">() As a data scientist, I would want to create a neural net that can depict </w:t>
-      </w:r>
-      <w:r>
-        <w:rPr>
-          <w:sz w:val="24"/>
-          <w:szCs w:val="24"/>
-        </w:rPr>
-        <w:t xml:space="preserve">basic </w:t>
-      </w:r>
-      <w:r>
-        <w:rPr>
-          <w:sz w:val="24"/>
-          <w:szCs w:val="24"/>
-        </w:rPr>
-        <w:t>ar</w:t>
-      </w:r>
-      <w:r>
-        <w:rPr>
-          <w:sz w:val="24"/>
-          <w:szCs w:val="24"/>
-        </w:rPr>
-        <w:t xml:space="preserve">ithmetic symbols. </w:t>
+        <w:t>(</w:t>
+      </w:r>
+      <w:r>
+        <w:rPr>
+          <w:sz w:val="24"/>
+          <w:szCs w:val="24"/>
+        </w:rPr>
+        <w:t>8</w:t>
       </w:r>
       <w:bookmarkStart w:id="0" w:name="_GoBack"/>
       <w:bookmarkEnd w:id="0"/>
+      <w:r>
+        <w:rPr>
+          <w:sz w:val="24"/>
+          <w:szCs w:val="24"/>
+        </w:rPr>
+        <w:t xml:space="preserve">) As someone who visits the website, I want to be able to draw a number and have the website </w:t>
+      </w:r>
+      <w:r>
+        <w:rPr>
+          <w:sz w:val="24"/>
+          <w:szCs w:val="24"/>
+        </w:rPr>
+        <w:t xml:space="preserve">accurately guess the number. </w:t>
+      </w:r>
     </w:p>
     <w:p>
       <w:pPr>
@@ -510,6 +336,442 @@
           <w:sz w:val="24"/>
           <w:szCs w:val="24"/>
         </w:rPr>
+        <w:t>Sprint 2</w:t>
+      </w:r>
+    </w:p>
+    <w:p>
+      <w:pPr>
+        <w:pStyle w:val="ListParagraph"/>
+        <w:numPr>
+          <w:ilvl w:val="1"/>
+          <w:numId w:val="1"/>
+        </w:numPr>
+        <w:rPr>
+          <w:sz w:val="24"/>
+          <w:szCs w:val="24"/>
+        </w:rPr>
+      </w:pPr>
+      <w:r>
+        <w:rPr>
+          <w:sz w:val="24"/>
+          <w:szCs w:val="24"/>
+        </w:rPr>
+        <w:t xml:space="preserve">(13) As a user, I want to draw a number and have the website accurately guess the number. </w:t>
+      </w:r>
+    </w:p>
+    <w:p>
+      <w:pPr>
+        <w:pStyle w:val="ListParagraph"/>
+        <w:numPr>
+          <w:ilvl w:val="1"/>
+          <w:numId w:val="1"/>
+        </w:numPr>
+        <w:rPr>
+          <w:sz w:val="24"/>
+          <w:szCs w:val="24"/>
+        </w:rPr>
+      </w:pPr>
+      <w:r>
+        <w:rPr>
+          <w:sz w:val="24"/>
+          <w:szCs w:val="24"/>
+        </w:rPr>
+        <w:t xml:space="preserve">(2) As a user, I’d like a consistent designed website. </w:t>
+      </w:r>
+    </w:p>
+    <w:p>
+      <w:pPr>
+        <w:pStyle w:val="ListParagraph"/>
+        <w:numPr>
+          <w:ilvl w:val="1"/>
+          <w:numId w:val="1"/>
+        </w:numPr>
+        <w:rPr>
+          <w:sz w:val="24"/>
+          <w:szCs w:val="24"/>
+        </w:rPr>
+      </w:pPr>
+      <w:r>
+        <w:rPr>
+          <w:sz w:val="24"/>
+          <w:szCs w:val="24"/>
+        </w:rPr>
+        <w:t>(</w:t>
+      </w:r>
+      <w:r>
+        <w:rPr>
+          <w:sz w:val="24"/>
+          <w:szCs w:val="24"/>
+        </w:rPr>
+        <w:t>5</w:t>
+      </w:r>
+      <w:r>
+        <w:rPr>
+          <w:sz w:val="24"/>
+          <w:szCs w:val="24"/>
+        </w:rPr>
+        <w:t xml:space="preserve">) </w:t>
+      </w:r>
+      <w:r>
+        <w:rPr>
+          <w:sz w:val="24"/>
+          <w:szCs w:val="24"/>
+        </w:rPr>
+        <w:t xml:space="preserve">As a mobile user, I’d like a UI that’s simple and responsive so it’s comfortable to use on mobile. </w:t>
+      </w:r>
+    </w:p>
+    <w:p>
+      <w:pPr>
+        <w:pStyle w:val="ListParagraph"/>
+        <w:numPr>
+          <w:ilvl w:val="1"/>
+          <w:numId w:val="1"/>
+        </w:numPr>
+        <w:rPr>
+          <w:sz w:val="24"/>
+          <w:szCs w:val="24"/>
+        </w:rPr>
+      </w:pPr>
+      <w:r>
+        <w:rPr>
+          <w:sz w:val="24"/>
+          <w:szCs w:val="24"/>
+        </w:rPr>
+        <w:t xml:space="preserve"> </w:t>
+      </w:r>
+      <w:r>
+        <w:rPr>
+          <w:sz w:val="24"/>
+          <w:szCs w:val="24"/>
+        </w:rPr>
+        <w:t>(</w:t>
+      </w:r>
+      <w:r>
+        <w:rPr>
+          <w:sz w:val="24"/>
+          <w:szCs w:val="24"/>
+        </w:rPr>
+        <w:t>5</w:t>
+      </w:r>
+      <w:r>
+        <w:rPr>
+          <w:sz w:val="24"/>
+          <w:szCs w:val="24"/>
+        </w:rPr>
+        <w:t xml:space="preserve">) As a user whose interested in data science, I want to be able to read about how the model works. </w:t>
+      </w:r>
+      <w:r>
+        <w:rPr>
+          <w:sz w:val="24"/>
+          <w:szCs w:val="24"/>
+        </w:rPr>
+        <w:t xml:space="preserve"> </w:t>
+      </w:r>
+    </w:p>
+    <w:p>
+      <w:pPr>
+        <w:pStyle w:val="ListParagraph"/>
+        <w:numPr>
+          <w:ilvl w:val="1"/>
+          <w:numId w:val="1"/>
+        </w:numPr>
+        <w:rPr>
+          <w:sz w:val="24"/>
+          <w:szCs w:val="24"/>
+        </w:rPr>
+      </w:pPr>
+      <w:r>
+        <w:rPr>
+          <w:sz w:val="24"/>
+          <w:szCs w:val="24"/>
+        </w:rPr>
+        <w:t>(</w:t>
+      </w:r>
+      <w:r>
+        <w:rPr>
+          <w:sz w:val="24"/>
+          <w:szCs w:val="24"/>
+        </w:rPr>
+        <w:t>3</w:t>
+      </w:r>
+      <w:r>
+        <w:rPr>
+          <w:sz w:val="24"/>
+          <w:szCs w:val="24"/>
+        </w:rPr>
+        <w:t xml:space="preserve">) </w:t>
+      </w:r>
+      <w:r>
+        <w:rPr>
+          <w:b/>
+          <w:sz w:val="24"/>
+          <w:szCs w:val="24"/>
+        </w:rPr>
+        <w:t xml:space="preserve"> Backlog: </w:t>
+      </w:r>
+      <w:r>
+        <w:rPr>
+          <w:sz w:val="24"/>
+          <w:szCs w:val="24"/>
+        </w:rPr>
+        <w:t xml:space="preserve">As a data scientist, I would like to download the model and train it myself. </w:t>
+      </w:r>
+      <w:r>
+        <w:rPr>
+          <w:sz w:val="24"/>
+          <w:szCs w:val="24"/>
+        </w:rPr>
+        <w:t xml:space="preserve"> </w:t>
+      </w:r>
+    </w:p>
+    <w:p>
+      <w:pPr>
+        <w:pStyle w:val="ListParagraph"/>
+        <w:numPr>
+          <w:ilvl w:val="0"/>
+          <w:numId w:val="1"/>
+        </w:numPr>
+        <w:rPr>
+          <w:sz w:val="24"/>
+          <w:szCs w:val="24"/>
+        </w:rPr>
+      </w:pPr>
+      <w:r>
+        <w:rPr>
+          <w:sz w:val="24"/>
+          <w:szCs w:val="24"/>
+        </w:rPr>
+        <w:t>Sprint 3</w:t>
+      </w:r>
+    </w:p>
+    <w:p>
+      <w:pPr>
+        <w:pStyle w:val="ListParagraph"/>
+        <w:numPr>
+          <w:ilvl w:val="1"/>
+          <w:numId w:val="1"/>
+        </w:numPr>
+        <w:rPr>
+          <w:sz w:val="24"/>
+          <w:szCs w:val="24"/>
+        </w:rPr>
+      </w:pPr>
+      <w:r>
+        <w:rPr>
+          <w:sz w:val="24"/>
+          <w:szCs w:val="24"/>
+        </w:rPr>
+        <w:t>(</w:t>
+      </w:r>
+      <w:r>
+        <w:rPr>
+          <w:sz w:val="24"/>
+          <w:szCs w:val="24"/>
+        </w:rPr>
+        <w:t>5</w:t>
+      </w:r>
+      <w:r>
+        <w:rPr>
+          <w:sz w:val="24"/>
+          <w:szCs w:val="24"/>
+        </w:rPr>
+        <w:t>) As a user, I want a higher accuracy rate for the website</w:t>
+      </w:r>
+      <w:r>
+        <w:rPr>
+          <w:sz w:val="24"/>
+          <w:szCs w:val="24"/>
+        </w:rPr>
+        <w:t>.</w:t>
+      </w:r>
+    </w:p>
+    <w:p>
+      <w:pPr>
+        <w:pStyle w:val="ListParagraph"/>
+        <w:numPr>
+          <w:ilvl w:val="1"/>
+          <w:numId w:val="1"/>
+        </w:numPr>
+        <w:rPr>
+          <w:sz w:val="24"/>
+          <w:szCs w:val="24"/>
+        </w:rPr>
+      </w:pPr>
+      <w:r>
+        <w:rPr>
+          <w:sz w:val="24"/>
+          <w:szCs w:val="24"/>
+        </w:rPr>
+        <w:t>(8) As a user, I want to be able to smoothly draw a number.</w:t>
+      </w:r>
+    </w:p>
+    <w:p>
+      <w:pPr>
+        <w:pStyle w:val="ListParagraph"/>
+        <w:numPr>
+          <w:ilvl w:val="1"/>
+          <w:numId w:val="1"/>
+        </w:numPr>
+        <w:rPr>
+          <w:sz w:val="24"/>
+          <w:szCs w:val="24"/>
+        </w:rPr>
+      </w:pPr>
+      <w:r>
+        <w:rPr>
+          <w:sz w:val="24"/>
+          <w:szCs w:val="24"/>
+        </w:rPr>
+        <w:t xml:space="preserve">(8) As a user, I would like a </w:t>
+      </w:r>
+      <w:proofErr w:type="spellStart"/>
+      <w:proofErr w:type="gramStart"/>
+      <w:r>
+        <w:rPr>
+          <w:sz w:val="24"/>
+          <w:szCs w:val="24"/>
+        </w:rPr>
+        <w:t>well designed</w:t>
+      </w:r>
+      <w:proofErr w:type="spellEnd"/>
+      <w:proofErr w:type="gramEnd"/>
+      <w:r>
+        <w:rPr>
+          <w:sz w:val="24"/>
+          <w:szCs w:val="24"/>
+        </w:rPr>
+        <w:t xml:space="preserve"> interface and easy to user website</w:t>
+      </w:r>
+    </w:p>
+    <w:p>
+      <w:pPr>
+        <w:pStyle w:val="ListParagraph"/>
+        <w:numPr>
+          <w:ilvl w:val="1"/>
+          <w:numId w:val="1"/>
+        </w:numPr>
+        <w:rPr>
+          <w:sz w:val="24"/>
+          <w:szCs w:val="24"/>
+        </w:rPr>
+      </w:pPr>
+      <w:r>
+        <w:rPr>
+          <w:sz w:val="24"/>
+          <w:szCs w:val="24"/>
+        </w:rPr>
+        <w:t>(</w:t>
+      </w:r>
+      <w:r>
+        <w:rPr>
+          <w:sz w:val="24"/>
+          <w:szCs w:val="24"/>
+        </w:rPr>
+        <w:t>8</w:t>
+      </w:r>
+      <w:r>
+        <w:rPr>
+          <w:sz w:val="24"/>
+          <w:szCs w:val="24"/>
+        </w:rPr>
+        <w:t xml:space="preserve">) As a user whose interested in data science, </w:t>
+      </w:r>
+      <w:r>
+        <w:rPr>
+          <w:sz w:val="24"/>
+          <w:szCs w:val="24"/>
+        </w:rPr>
+        <w:t xml:space="preserve">I would like to understand how the neural </w:t>
+      </w:r>
+      <w:proofErr w:type="spellStart"/>
+      <w:r>
+        <w:rPr>
+          <w:sz w:val="24"/>
+          <w:szCs w:val="24"/>
+        </w:rPr>
+        <w:t>net works</w:t>
+      </w:r>
+      <w:proofErr w:type="spellEnd"/>
+      <w:r>
+        <w:rPr>
+          <w:sz w:val="24"/>
+          <w:szCs w:val="24"/>
+        </w:rPr>
+        <w:t xml:space="preserve">. </w:t>
+      </w:r>
+    </w:p>
+    <w:p>
+      <w:pPr>
+        <w:pStyle w:val="ListParagraph"/>
+        <w:numPr>
+          <w:ilvl w:val="1"/>
+          <w:numId w:val="1"/>
+        </w:numPr>
+        <w:rPr>
+          <w:sz w:val="24"/>
+          <w:szCs w:val="24"/>
+        </w:rPr>
+      </w:pPr>
+      <w:r>
+        <w:rPr>
+          <w:sz w:val="24"/>
+          <w:szCs w:val="24"/>
+        </w:rPr>
+        <w:t xml:space="preserve"> </w:t>
+      </w:r>
+      <w:r>
+        <w:rPr>
+          <w:sz w:val="24"/>
+          <w:szCs w:val="24"/>
+        </w:rPr>
+        <w:t>(</w:t>
+      </w:r>
+      <w:r>
+        <w:rPr>
+          <w:sz w:val="24"/>
+          <w:szCs w:val="24"/>
+        </w:rPr>
+        <w:t>8</w:t>
+      </w:r>
+      <w:r>
+        <w:rPr>
+          <w:sz w:val="24"/>
+          <w:szCs w:val="24"/>
+        </w:rPr>
+        <w:t xml:space="preserve">) </w:t>
+      </w:r>
+      <w:r>
+        <w:rPr>
+          <w:sz w:val="24"/>
+          <w:szCs w:val="24"/>
+        </w:rPr>
+        <w:t>As a user, I would like the website to recognize arithmetic symbols</w:t>
+      </w:r>
+      <w:r>
+        <w:rPr>
+          <w:sz w:val="24"/>
+          <w:szCs w:val="24"/>
+        </w:rPr>
+        <w:t xml:space="preserve"> </w:t>
+      </w:r>
+    </w:p>
+    <w:p>
+      <w:pPr>
+        <w:pStyle w:val="ListParagraph"/>
+        <w:numPr>
+          <w:ilvl w:val="0"/>
+          <w:numId w:val="1"/>
+        </w:numPr>
+        <w:rPr>
+          <w:sz w:val="24"/>
+          <w:szCs w:val="24"/>
+        </w:rPr>
+      </w:pPr>
+      <w:r>
+        <w:rPr>
+          <w:sz w:val="24"/>
+          <w:szCs w:val="24"/>
+        </w:rPr>
         <w:t>Sprint 4</w:t>
       </w:r>
     </w:p>
@@ -550,6 +812,27 @@
           <w:sz w:val="24"/>
           <w:szCs w:val="24"/>
         </w:rPr>
+        <w:t xml:space="preserve">() As someone who visits the website, I want to be able to look at a visualization of how the digit recognition works. </w:t>
+      </w:r>
+    </w:p>
+    <w:p>
+      <w:pPr>
+        <w:pStyle w:val="ListParagraph"/>
+        <w:numPr>
+          <w:ilvl w:val="1"/>
+          <w:numId w:val="1"/>
+        </w:numPr>
+        <w:rPr>
+          <w:sz w:val="24"/>
+          <w:szCs w:val="24"/>
+        </w:rPr>
+      </w:pPr>
+      <w:r>
+        <w:rPr>
+          <w:sz w:val="24"/>
+          <w:szCs w:val="24"/>
+        </w:rPr>
+        <w:lastRenderedPageBreak/>
         <w:t xml:space="preserve">() As a student, I’d like novelty of writing out arithmetic equations, to avoid using a touchscreen keyboard. </w:t>
       </w:r>
     </w:p>

</xml_diff>